<commit_message>
template variables are no longer removed if not templated
</commit_message>
<xml_diff>
--- a/Cover Letter Template.docx
+++ b/Cover Letter Template.docx
@@ -58,25 +58,9 @@
           <w:rFonts w:ascii="Garamond" w:hAnsi="Garamond"/>
           <w:lang w:val="en-US"/>
         </w:rPr>
-        <w:t xml:space="preserve">{{ </w:t>
-      </w:r>
-      <w:proofErr w:type="spellStart"/>
-      <w:r>
-        <w:rPr>
-          <w:rFonts w:ascii="Garamond" w:hAnsi="Garamond"/>
-          <w:lang w:val="en-US"/>
-        </w:rPr>
-        <w:t>phone</w:t>
+        <w:t>{{ phone</w:t>
       </w:r>
       <w:proofErr w:type="gramEnd"/>
-      <w:r>
-        <w:rPr>
-          <w:rFonts w:ascii="Garamond" w:hAnsi="Garamond"/>
-          <w:lang w:val="en-US"/>
-        </w:rPr>
-        <w:t>_number</w:t>
-      </w:r>
-      <w:proofErr w:type="spellEnd"/>
       <w:r>
         <w:rPr>
           <w:rFonts w:ascii="Garamond" w:hAnsi="Garamond"/>
@@ -136,14 +120,12 @@
       <w:pPr>
         <w:rPr>
           <w:rFonts w:ascii="Garamond" w:hAnsi="Garamond"/>
-          <w:highlight w:val="green"/>
-          <w:lang w:val="en-US"/>
-        </w:rPr>
-      </w:pPr>
-      <w:r>
-        <w:rPr>
-          <w:rFonts w:ascii="Garamond" w:hAnsi="Garamond"/>
-          <w:highlight w:val="green"/>
+          <w:lang w:val="en-US"/>
+        </w:rPr>
+      </w:pPr>
+      <w:r>
+        <w:rPr>
+          <w:rFonts w:ascii="Garamond" w:hAnsi="Garamond"/>
           <w:lang w:val="en-US"/>
         </w:rPr>
         <w:t xml:space="preserve">Dear </w:t>
@@ -152,7 +134,6 @@
       <w:r>
         <w:rPr>
           <w:rFonts w:ascii="Garamond" w:hAnsi="Garamond"/>
-          <w:highlight w:val="green"/>
           <w:lang w:val="en-US"/>
         </w:rPr>
         <w:t>{{ company</w:t>
@@ -161,7 +142,6 @@
       <w:r>
         <w:rPr>
           <w:rFonts w:ascii="Garamond" w:hAnsi="Garamond"/>
-          <w:highlight w:val="green"/>
           <w:lang w:val="en-US"/>
         </w:rPr>
         <w:t xml:space="preserve"> }}</w:t>
@@ -169,7 +149,6 @@
       <w:r>
         <w:rPr>
           <w:rFonts w:ascii="Garamond" w:hAnsi="Garamond"/>
-          <w:highlight w:val="green"/>
           <w:lang w:val="en-US"/>
         </w:rPr>
         <w:t xml:space="preserve"> </w:t>
@@ -177,7 +156,6 @@
       <w:r>
         <w:rPr>
           <w:rFonts w:ascii="Garamond" w:hAnsi="Garamond"/>
-          <w:highlight w:val="green"/>
           <w:lang w:val="en-US"/>
         </w:rPr>
         <w:t>Recruitment team,</w:t>
@@ -187,7 +165,6 @@
       <w:pPr>
         <w:rPr>
           <w:rFonts w:ascii="Garamond" w:hAnsi="Garamond"/>
-          <w:highlight w:val="green"/>
           <w:lang w:val="en-US"/>
         </w:rPr>
       </w:pPr>
@@ -197,7 +174,6 @@
         <w:jc w:val="both"/>
         <w:rPr>
           <w:rFonts w:ascii="Garamond" w:hAnsi="Garamond"/>
-          <w:highlight w:val="green"/>
           <w:lang w:val="en-US"/>
         </w:rPr>
       </w:pPr>
@@ -208,7 +184,6 @@
           <w:color w:val="000000"/>
           <w:sz w:val="22"/>
           <w:szCs w:val="32"/>
-          <w:highlight w:val="green"/>
         </w:rPr>
         <w:t xml:space="preserve">I am writing to apply for the </w:t>
       </w:r>
@@ -220,7 +195,6 @@
           <w:color w:val="000000"/>
           <w:sz w:val="22"/>
           <w:szCs w:val="32"/>
-          <w:highlight w:val="green"/>
         </w:rPr>
         <w:t>{{ year</w:t>
       </w:r>
@@ -232,7 +206,6 @@
           <w:color w:val="000000"/>
           <w:sz w:val="22"/>
           <w:szCs w:val="32"/>
-          <w:highlight w:val="green"/>
         </w:rPr>
         <w:t xml:space="preserve"> }}</w:t>
       </w:r>
@@ -243,14 +216,12 @@
           <w:color w:val="000000"/>
           <w:sz w:val="22"/>
           <w:szCs w:val="32"/>
-          <w:highlight w:val="green"/>
         </w:rPr>
         <w:t xml:space="preserve"> </w:t>
       </w:r>
       <w:r>
         <w:rPr>
           <w:rFonts w:ascii="Garamond" w:hAnsi="Garamond"/>
-          <w:highlight w:val="green"/>
           <w:lang w:val="en-US"/>
         </w:rPr>
         <w:t xml:space="preserve">{{ company }} </w:t>
@@ -262,7 +233,6 @@
           <w:color w:val="000000"/>
           <w:sz w:val="22"/>
           <w:szCs w:val="32"/>
-          <w:highlight w:val="green"/>
         </w:rPr>
         <w:t>{{ position }}</w:t>
       </w:r>
@@ -273,14 +243,12 @@
           <w:color w:val="000000"/>
           <w:sz w:val="22"/>
           <w:szCs w:val="32"/>
-          <w:highlight w:val="green"/>
         </w:rPr>
         <w:t xml:space="preserve">.  </w:t>
       </w:r>
       <w:r>
         <w:rPr>
           <w:rFonts w:ascii="Garamond" w:hAnsi="Garamond"/>
-          <w:highlight w:val="green"/>
           <w:lang w:val="en-US"/>
         </w:rPr>
         <w:t xml:space="preserve">I am a </w:t>
@@ -288,7 +256,6 @@
       <w:r>
         <w:rPr>
           <w:rFonts w:ascii="Garamond" w:hAnsi="Garamond"/>
-          <w:highlight w:val="green"/>
           <w:lang w:val="en-US"/>
         </w:rPr>
         <w:t>final</w:t>
@@ -296,7 +263,6 @@
       <w:r>
         <w:rPr>
           <w:rFonts w:ascii="Garamond" w:hAnsi="Garamond"/>
-          <w:highlight w:val="green"/>
           <w:lang w:val="en-US"/>
         </w:rPr>
         <w:t xml:space="preserve">-year student </w:t>
@@ -304,7 +270,6 @@
       <w:r>
         <w:rPr>
           <w:rFonts w:ascii="Garamond" w:hAnsi="Garamond"/>
-          <w:highlight w:val="green"/>
           <w:lang w:val="en-US"/>
         </w:rPr>
         <w:t xml:space="preserve">studying a </w:t>
@@ -312,7 +277,6 @@
       <w:r>
         <w:rPr>
           <w:rFonts w:ascii="Garamond" w:hAnsi="Garamond"/>
-          <w:highlight w:val="green"/>
           <w:lang w:val="en-US"/>
         </w:rPr>
         <w:t>Master of Engineering (Software)</w:t>
@@ -320,7 +284,6 @@
       <w:r>
         <w:rPr>
           <w:rFonts w:ascii="Garamond" w:hAnsi="Garamond"/>
-          <w:highlight w:val="green"/>
           <w:lang w:val="en-US"/>
         </w:rPr>
         <w:t xml:space="preserve"> at the University of Melbourne,</w:t>
@@ -328,7 +291,6 @@
       <w:r>
         <w:rPr>
           <w:rFonts w:ascii="Garamond" w:hAnsi="Garamond"/>
-          <w:highlight w:val="green"/>
           <w:lang w:val="en-US"/>
         </w:rPr>
         <w:t xml:space="preserve"> </w:t>
@@ -336,7 +298,6 @@
       <w:r>
         <w:rPr>
           <w:rFonts w:ascii="Garamond" w:hAnsi="Garamond"/>
-          <w:highlight w:val="green"/>
           <w:lang w:val="en-US"/>
         </w:rPr>
         <w:t xml:space="preserve">with a </w:t>
@@ -344,7 +305,6 @@
       <w:r>
         <w:rPr>
           <w:rFonts w:ascii="Garamond" w:hAnsi="Garamond"/>
-          <w:highlight w:val="green"/>
           <w:lang w:val="en-US"/>
         </w:rPr>
         <w:t xml:space="preserve">High </w:t>
@@ -352,7 +312,6 @@
       <w:r>
         <w:rPr>
           <w:rFonts w:ascii="Garamond" w:hAnsi="Garamond"/>
-          <w:highlight w:val="green"/>
           <w:lang w:val="en-US"/>
         </w:rPr>
         <w:t>Distinction average (</w:t>
@@ -360,7 +319,6 @@
       <w:r>
         <w:rPr>
           <w:rFonts w:ascii="Garamond" w:hAnsi="Garamond"/>
-          <w:highlight w:val="green"/>
           <w:lang w:val="en-US"/>
         </w:rPr>
         <w:t>80</w:t>
@@ -368,7 +326,6 @@
       <w:r>
         <w:rPr>
           <w:rFonts w:ascii="Garamond" w:hAnsi="Garamond"/>
-          <w:highlight w:val="green"/>
           <w:lang w:val="en-US"/>
         </w:rPr>
         <w:t>.</w:t>
@@ -376,7 +333,6 @@
       <w:r>
         <w:rPr>
           <w:rFonts w:ascii="Garamond" w:hAnsi="Garamond"/>
-          <w:highlight w:val="green"/>
           <w:lang w:val="en-US"/>
         </w:rPr>
         <w:t>5</w:t>
@@ -384,7 +340,6 @@
       <w:r>
         <w:rPr>
           <w:rFonts w:ascii="Garamond" w:hAnsi="Garamond"/>
-          <w:highlight w:val="green"/>
           <w:lang w:val="en-US"/>
         </w:rPr>
         <w:t>).</w:t>
@@ -392,7 +347,6 @@
       <w:r>
         <w:rPr>
           <w:rFonts w:ascii="Garamond" w:hAnsi="Garamond"/>
-          <w:highlight w:val="green"/>
           <w:lang w:val="en-US"/>
         </w:rPr>
         <w:t xml:space="preserve"> </w:t>
@@ -400,7 +354,6 @@
       <w:r>
         <w:rPr>
           <w:rFonts w:ascii="Garamond" w:hAnsi="Garamond"/>
-          <w:highlight w:val="green"/>
           <w:lang w:val="en-US"/>
         </w:rPr>
         <w:t>Prior to this I graduated with</w:t>
@@ -408,7 +361,6 @@
       <w:r>
         <w:rPr>
           <w:rFonts w:ascii="Garamond" w:hAnsi="Garamond"/>
-          <w:highlight w:val="green"/>
           <w:lang w:val="en-US"/>
         </w:rPr>
         <w:t xml:space="preserve"> a Bachelor of Commerce, majoring in Economics and Finance.</w:t>
@@ -419,7 +371,6 @@
         <w:jc w:val="both"/>
         <w:rPr>
           <w:rFonts w:ascii="Garamond" w:hAnsi="Garamond"/>
-          <w:highlight w:val="green"/>
           <w:lang w:val="en-US"/>
         </w:rPr>
       </w:pPr>
@@ -435,7 +386,6 @@
       <w:r>
         <w:rPr>
           <w:rFonts w:ascii="Garamond" w:hAnsi="Garamond"/>
-          <w:highlight w:val="green"/>
           <w:lang w:val="en-US"/>
         </w:rPr>
         <w:t>An</w:t>
@@ -443,7 +393,6 @@
       <w:r>
         <w:rPr>
           <w:rFonts w:ascii="Garamond" w:hAnsi="Garamond"/>
-          <w:highlight w:val="green"/>
           <w:lang w:val="en-US"/>
         </w:rPr>
         <w:t xml:space="preserve"> opportunity</w:t>
@@ -451,7 +400,6 @@
       <w:r>
         <w:rPr>
           <w:rFonts w:ascii="Garamond" w:hAnsi="Garamond"/>
-          <w:highlight w:val="green"/>
           <w:lang w:val="en-US"/>
         </w:rPr>
         <w:t xml:space="preserve"> to work alongside seasoned</w:t>
@@ -459,7 +407,6 @@
       <w:r>
         <w:rPr>
           <w:rFonts w:ascii="Garamond" w:hAnsi="Garamond"/>
-          <w:highlight w:val="green"/>
           <w:lang w:val="en-US"/>
         </w:rPr>
         <w:t>, exemplary</w:t>
@@ -467,7 +414,6 @@
       <w:r>
         <w:rPr>
           <w:rFonts w:ascii="Garamond" w:hAnsi="Garamond"/>
-          <w:highlight w:val="green"/>
           <w:lang w:val="en-US"/>
         </w:rPr>
         <w:t xml:space="preserve"> software engineers </w:t>
@@ -475,7 +421,6 @@
       <w:r>
         <w:rPr>
           <w:rFonts w:ascii="Garamond" w:hAnsi="Garamond"/>
-          <w:highlight w:val="green"/>
           <w:lang w:val="en-US"/>
         </w:rPr>
         <w:t xml:space="preserve">at </w:t>
@@ -484,7 +429,6 @@
       <w:r>
         <w:rPr>
           <w:rFonts w:ascii="Garamond" w:hAnsi="Garamond"/>
-          <w:highlight w:val="green"/>
           <w:lang w:val="en-US"/>
         </w:rPr>
         <w:t>{{ company</w:t>
@@ -493,7 +437,6 @@
       <w:r>
         <w:rPr>
           <w:rFonts w:ascii="Garamond" w:hAnsi="Garamond"/>
-          <w:highlight w:val="green"/>
           <w:lang w:val="en-US"/>
         </w:rPr>
         <w:t xml:space="preserve"> }} </w:t>
@@ -501,7 +444,6 @@
       <w:r>
         <w:rPr>
           <w:rFonts w:ascii="Garamond" w:hAnsi="Garamond"/>
-          <w:highlight w:val="green"/>
           <w:lang w:val="en-US"/>
         </w:rPr>
         <w:t xml:space="preserve">would </w:t>
@@ -509,7 +451,6 @@
       <w:r>
         <w:rPr>
           <w:rFonts w:ascii="Garamond" w:hAnsi="Garamond"/>
-          <w:highlight w:val="green"/>
           <w:lang w:val="en-US"/>
         </w:rPr>
         <w:t>provide</w:t>
@@ -517,7 +458,6 @@
       <w:r>
         <w:rPr>
           <w:rFonts w:ascii="Garamond" w:hAnsi="Garamond"/>
-          <w:highlight w:val="green"/>
           <w:lang w:val="en-US"/>
         </w:rPr>
         <w:t xml:space="preserve"> me </w:t>
@@ -525,7 +465,6 @@
       <w:r>
         <w:rPr>
           <w:rFonts w:ascii="Garamond" w:hAnsi="Garamond"/>
-          <w:highlight w:val="green"/>
           <w:lang w:val="en-US"/>
         </w:rPr>
         <w:t>mentorship that would</w:t>
@@ -533,7 +472,6 @@
       <w:r>
         <w:rPr>
           <w:rFonts w:ascii="Garamond" w:hAnsi="Garamond"/>
-          <w:highlight w:val="green"/>
           <w:lang w:val="en-US"/>
         </w:rPr>
         <w:t xml:space="preserve"> greatly improve my </w:t>
@@ -541,7 +479,6 @@
       <w:r>
         <w:rPr>
           <w:rFonts w:ascii="Garamond" w:hAnsi="Garamond"/>
-          <w:highlight w:val="green"/>
           <w:lang w:val="en-US"/>
         </w:rPr>
         <w:t>abilities</w:t>
@@ -549,7 +486,6 @@
       <w:r>
         <w:rPr>
           <w:rFonts w:ascii="Garamond" w:hAnsi="Garamond"/>
-          <w:highlight w:val="green"/>
           <w:lang w:val="en-US"/>
         </w:rPr>
         <w:t xml:space="preserve"> as a </w:t>
@@ -557,7 +493,6 @@
       <w:r>
         <w:rPr>
           <w:rFonts w:ascii="Garamond" w:hAnsi="Garamond"/>
-          <w:highlight w:val="green"/>
           <w:lang w:val="en-US"/>
         </w:rPr>
         <w:t>software e</w:t>
@@ -565,7 +500,6 @@
       <w:r>
         <w:rPr>
           <w:rFonts w:ascii="Garamond" w:hAnsi="Garamond"/>
-          <w:highlight w:val="green"/>
           <w:lang w:val="en-US"/>
         </w:rPr>
         <w:t>ngineer</w:t>
@@ -573,7 +507,6 @@
       <w:r>
         <w:rPr>
           <w:rFonts w:ascii="Garamond" w:hAnsi="Garamond"/>
-          <w:highlight w:val="green"/>
           <w:lang w:val="en-US"/>
         </w:rPr>
         <w:t>.</w:t>
@@ -1027,7 +960,6 @@
           <w:rFonts w:ascii="Garamond" w:hAnsi="Garamond"/>
           <w:sz w:val="24"/>
           <w:szCs w:val="24"/>
-          <w:highlight w:val="green"/>
         </w:rPr>
       </w:pPr>
       <w:r>
@@ -1035,7 +967,6 @@
           <w:rFonts w:ascii="Garamond" w:hAnsi="Garamond"/>
           <w:sz w:val="24"/>
           <w:szCs w:val="24"/>
-          <w:highlight w:val="green"/>
         </w:rPr>
         <w:t xml:space="preserve">I </w:t>
       </w:r>
@@ -1044,7 +975,6 @@
           <w:rFonts w:ascii="Garamond" w:hAnsi="Garamond"/>
           <w:sz w:val="24"/>
           <w:szCs w:val="24"/>
-          <w:highlight w:val="green"/>
         </w:rPr>
         <w:t xml:space="preserve">would greatly appreciate the opportunity to work at </w:t>
       </w:r>
@@ -1054,7 +984,6 @@
           <w:rFonts w:ascii="Garamond" w:hAnsi="Garamond"/>
           <w:sz w:val="24"/>
           <w:szCs w:val="24"/>
-          <w:highlight w:val="green"/>
         </w:rPr>
         <w:t>{{ company</w:t>
       </w:r>
@@ -1064,7 +993,6 @@
           <w:rFonts w:ascii="Garamond" w:hAnsi="Garamond"/>
           <w:sz w:val="24"/>
           <w:szCs w:val="24"/>
-          <w:highlight w:val="green"/>
         </w:rPr>
         <w:t xml:space="preserve"> }}</w:t>
       </w:r>
@@ -1073,7 +1001,6 @@
           <w:rFonts w:ascii="Garamond" w:hAnsi="Garamond"/>
           <w:sz w:val="24"/>
           <w:szCs w:val="24"/>
-          <w:highlight w:val="green"/>
         </w:rPr>
         <w:t xml:space="preserve"> and develop my career and engineering skills. </w:t>
       </w:r>
@@ -1082,7 +1009,6 @@
           <w:rFonts w:ascii="Garamond" w:hAnsi="Garamond"/>
           <w:sz w:val="24"/>
           <w:szCs w:val="24"/>
-          <w:highlight w:val="green"/>
         </w:rPr>
         <w:t xml:space="preserve">Thank you </w:t>
       </w:r>
@@ -1091,7 +1017,6 @@
           <w:rFonts w:ascii="Garamond" w:hAnsi="Garamond"/>
           <w:sz w:val="24"/>
           <w:szCs w:val="24"/>
-          <w:highlight w:val="green"/>
         </w:rPr>
         <w:t>for taking the time to consider my application</w:t>
       </w:r>
@@ -1100,7 +1025,6 @@
           <w:rFonts w:ascii="Garamond" w:hAnsi="Garamond"/>
           <w:sz w:val="24"/>
           <w:szCs w:val="24"/>
-          <w:highlight w:val="green"/>
         </w:rPr>
         <w:t xml:space="preserve"> and I look forward to the opportunity to discuss my application further.</w:t>
       </w:r>
@@ -1113,7 +1037,6 @@
           <w:rFonts w:ascii="Garamond" w:hAnsi="Garamond"/>
           <w:sz w:val="24"/>
           <w:szCs w:val="24"/>
-          <w:highlight w:val="green"/>
         </w:rPr>
       </w:pPr>
     </w:p>
@@ -1125,7 +1048,6 @@
           <w:rFonts w:ascii="Garamond" w:hAnsi="Garamond"/>
           <w:sz w:val="24"/>
           <w:szCs w:val="24"/>
-          <w:highlight w:val="green"/>
         </w:rPr>
       </w:pPr>
       <w:r>
@@ -1133,7 +1055,6 @@
           <w:rFonts w:ascii="Garamond" w:hAnsi="Garamond"/>
           <w:sz w:val="24"/>
           <w:szCs w:val="24"/>
-          <w:highlight w:val="green"/>
         </w:rPr>
         <w:t>Yours faithfully</w:t>
       </w:r>
@@ -1142,7 +1063,6 @@
           <w:rFonts w:ascii="Garamond" w:hAnsi="Garamond"/>
           <w:sz w:val="24"/>
           <w:szCs w:val="24"/>
-          <w:highlight w:val="green"/>
         </w:rPr>
         <w:t>,</w:t>
       </w:r>
@@ -1155,7 +1075,6 @@
           <w:rFonts w:ascii="Garamond" w:hAnsi="Garamond"/>
           <w:sz w:val="24"/>
           <w:szCs w:val="24"/>
-          <w:highlight w:val="green"/>
         </w:rPr>
       </w:pPr>
     </w:p>
@@ -1174,7 +1093,6 @@
           <w:rFonts w:ascii="Garamond" w:hAnsi="Garamond"/>
           <w:sz w:val="24"/>
           <w:szCs w:val="24"/>
-          <w:highlight w:val="green"/>
         </w:rPr>
         <w:t>Ben Nguyen</w:t>
       </w:r>

</xml_diff>